<commit_message>
Expense Tracker App update version with prettytable  project
</commit_message>
<xml_diff>
--- a/Expense_tracker.docx
+++ b/Expense_tracker.docx
@@ -12,7 +12,7 @@
     </w:p>
     <w:p>
       <w:r>
-        <w:t>Remaining Budget: 400.0</w:t>
+        <w:t>Remaining Budget: 1250.0</w:t>
         <w:br/>
       </w:r>
     </w:p>
@@ -26,12 +26,23 @@
     </w:p>
     <w:p>
       <w:r>
-        <w:t>Description: rent, Amount: 750.0</w:t>
-      </w:r>
-    </w:p>
-    <w:p>
-      <w:r>
-        <w:t>Description: phone bill, Amount: 50.0</w:t>
+        <w:t>+-------------+--------+</w:t>
+        <w:br/>
+        <w:t>| Description | Amount |</w:t>
+        <w:br/>
+        <w:t>+-------------+--------+</w:t>
+        <w:br/>
+        <w:t>|     rent    | 1200.0 |</w:t>
+        <w:br/>
+        <w:t>|    phone    |  50.0  |</w:t>
+        <w:br/>
+        <w:t>|     car     | 500.0  |</w:t>
+        <w:br/>
+        <w:t>|   grocery   | 400.0  |</w:t>
+        <w:br/>
+        <w:t>|    other    | 600.0  |</w:t>
+        <w:br/>
+        <w:t>+-------------+--------+</w:t>
       </w:r>
     </w:p>
     <w:sectPr>

</xml_diff>